<commit_message>
Finished semester. Paradigmas approved.
</commit_message>
<xml_diff>
--- a/InformesParadigmas/OrientadoObjetos/Informe.docx
+++ b/InformesParadigmas/OrientadoObjetos/Informe.docx
@@ -1504,8 +1504,6 @@
         <w:spacing w:after="200"/>
         <w:contextualSpacing w:val="0"/>
       </w:pPr>
-      <w:bookmarkStart w:id="5" w:name="_GoBack"/>
-      <w:bookmarkEnd w:id="5"/>
     </w:p>
     <w:p/>
     <w:p/>
@@ -1530,14 +1528,14 @@
         <w:spacing w:after="200"/>
         <w:contextualSpacing w:val="0"/>
       </w:pPr>
-      <w:bookmarkStart w:id="6" w:name="_Toc514554155"/>
-      <w:bookmarkStart w:id="7" w:name="_Toc521341825"/>
+      <w:bookmarkStart w:id="5" w:name="_Toc514554155"/>
+      <w:bookmarkStart w:id="6" w:name="_Toc521341825"/>
       <w:r>
         <w:lastRenderedPageBreak/>
         <w:t>TABLA DE FIGURAS</w:t>
       </w:r>
+      <w:bookmarkEnd w:id="5"/>
       <w:bookmarkEnd w:id="6"/>
-      <w:bookmarkEnd w:id="7"/>
     </w:p>
     <w:p>
       <w:pPr>
@@ -2678,7 +2676,7 @@
         <w:spacing w:after="200"/>
         <w:contextualSpacing w:val="0"/>
       </w:pPr>
-      <w:bookmarkStart w:id="8" w:name="_Toc521341826"/>
+      <w:bookmarkStart w:id="7" w:name="_Toc521341826"/>
       <w:r>
         <w:lastRenderedPageBreak/>
         <w:t xml:space="preserve">CAPÍTULO 1. </w:t>
@@ -2686,7 +2684,7 @@
       <w:r>
         <w:t>INTRODUCCIÓN</w:t>
       </w:r>
-      <w:bookmarkEnd w:id="8"/>
+      <w:bookmarkEnd w:id="7"/>
     </w:p>
     <w:p/>
     <w:p>
@@ -2725,6 +2723,7 @@
           <w:id w:val="-1881929443"/>
           <w:citation/>
         </w:sdtPr>
+        <w:sdtEndPr/>
         <w:sdtContent>
           <w:r>
             <w:rPr>
@@ -2810,7 +2809,21 @@
         <w:rPr>
           <w:i/>
         </w:rPr>
-        <w:t>“Paradimas de programación”</w:t>
+        <w:t>“Paradi</w:t>
+      </w:r>
+      <w:r>
+        <w:rPr>
+          <w:i/>
+        </w:rPr>
+        <w:t>g</w:t>
+      </w:r>
+      <w:bookmarkStart w:id="8" w:name="_GoBack"/>
+      <w:bookmarkEnd w:id="8"/>
+      <w:r>
+        <w:rPr>
+          <w:i/>
+        </w:rPr>
+        <w:t>mas de programación”</w:t>
       </w:r>
       <w:r>
         <w:t xml:space="preserve">. En esta oportunidad, se hará uso del paradigma </w:t>
@@ -3262,7 +3275,13 @@
         <w:t>ciertas clases/estructuras como lo son un</w:t>
       </w:r>
       <w:r>
-        <w:t xml:space="preserve"> chatbot, un </w:t>
+        <w:t xml:space="preserve"> chatbot, </w:t>
+      </w:r>
+      <w:r>
+        <w:t xml:space="preserve">un usuario, y </w:t>
+      </w:r>
+      <w:r>
+        <w:t xml:space="preserve">un </w:t>
       </w:r>
       <w:r>
         <w:rPr>
@@ -3271,10 +3290,10 @@
         <w:t>log</w:t>
       </w:r>
       <w:r>
-        <w:t xml:space="preserve"> o historial de conversaciones,</w:t>
-      </w:r>
-      <w:r>
-        <w:t xml:space="preserve"> y un usuario. </w:t>
+        <w:t xml:space="preserve"> o historial de conversaciones</w:t>
+      </w:r>
+      <w:r>
+        <w:t xml:space="preserve">. </w:t>
       </w:r>
       <w:r>
         <w:t xml:space="preserve">El </w:t>
@@ -3494,8 +3513,17 @@
           <w:rFonts w:eastAsia="Times New Roman"/>
           <w:szCs w:val="22"/>
         </w:rPr>
-        <w:t>las clases necesarias para la implementación de la solución. A primera vista, son necesarias 5 clases (Usuario, Chatbot, Log, Mensaje y Chat). De esta forma, un diagrama inicial de clases sería como muestra la siguiente figura:</w:t>
-      </w:r>
+        <w:t xml:space="preserve">las clases necesarias para la implementación de la solución. A primera vista, son necesarias 5 clases (Usuario, Chatbot, Log, Mensaje y Chat). </w:t>
+      </w:r>
+    </w:p>
+    <w:p>
+      <w:pPr>
+        <w:jc w:val="both"/>
+        <w:rPr>
+          <w:rFonts w:eastAsia="Times New Roman"/>
+          <w:szCs w:val="22"/>
+        </w:rPr>
+      </w:pPr>
     </w:p>
     <w:p>
       <w:pPr>
@@ -3562,13 +3590,25 @@
         <w:t xml:space="preserve"> Scanner, </w:t>
       </w:r>
       <w:r>
-        <w:t>para lo que es el manejo de las respuestas que es capaz de entregar el chatbot. La clase principal del programa corresponde Chat, siendo aqu</w:t>
+        <w:t>para lo que es el manejo de las respuestas que es capaz de entregar el chatbot. La clase principal del programa corresponde</w:t>
+      </w:r>
+      <w:r>
+        <w:t xml:space="preserve"> a</w:t>
+      </w:r>
+      <w:r>
+        <w:t xml:space="preserve"> Chat, siendo aqu</w:t>
       </w:r>
       <w:r>
         <w:t>í donde se instancian los demás objetos, como los participantes de este chat, con su respectivo historial de mensajes.</w:t>
       </w:r>
       <w:r>
-        <w:t xml:space="preserve"> En esta misma clase, es donde se realiza la distinción en lo que ha dicho el Usuario, es decir, si es que el Usuario ha ingresado una instrucción especial, o de lo contrario, sólo quiere intercambiar un mensaje con el bot.</w:t>
+        <w:t xml:space="preserve"> En esta misma clase, es donde se realiza la distinción en lo que ha dicho el Usuario, es decir, si es que el Usuario ha ingresado una instrucción especial, o de lo contrario, </w:t>
+      </w:r>
+      <w:r>
+        <w:t>si</w:t>
+      </w:r>
+      <w:r>
+        <w:t xml:space="preserve"> quiere intercambiar un mensaje con el bot.</w:t>
       </w:r>
     </w:p>
     <w:p>
@@ -3680,6 +3720,9 @@
         <w:t>1</w:t>
       </w:r>
       <w:r>
+        <w:rPr>
+          <w:noProof/>
+        </w:rPr>
         <w:fldChar w:fldCharType="end"/>
       </w:r>
       <w:r>
@@ -3881,7 +3924,13 @@
         <w:t>ajes</w:t>
       </w:r>
       <w:r>
-        <w:t xml:space="preserve">. El método más importante de esta clase es </w:t>
+        <w:t xml:space="preserve">. El método más importante de </w:t>
+      </w:r>
+      <w:r>
+        <w:t xml:space="preserve">un usuario </w:t>
+      </w:r>
+      <w:r>
+        <w:t xml:space="preserve">es </w:t>
       </w:r>
       <w:r>
         <w:rPr>
@@ -3890,7 +3939,10 @@
         <w:t>sendMessage()</w:t>
       </w:r>
       <w:r>
-        <w:t>, la cual permite al usuario intercambiar mensajes dentro del chat. La siguiente figura, muestra el código fuente de la clase Usuario.</w:t>
+        <w:t xml:space="preserve">, la cual permite a este </w:t>
+      </w:r>
+      <w:r>
+        <w:t xml:space="preserve">intercambiar mensajes dentro del chat. </w:t>
       </w:r>
     </w:p>
     <w:p>
@@ -3949,6 +4001,7 @@
                 <w:szCs w:val="18"/>
                 <w:lang w:val="en-US"/>
               </w:rPr>
+              <w:lastRenderedPageBreak/>
               <w:t>public</w:t>
             </w:r>
             <w:r>
@@ -3958,47 +4011,7 @@
                 <w:szCs w:val="18"/>
                 <w:lang w:val="en-US"/>
               </w:rPr>
-              <w:t xml:space="preserve"> List&lt;String&gt; </w:t>
-            </w:r>
-            <w:proofErr w:type="gramStart"/>
-            <w:r>
-              <w:rPr>
-                <w:rFonts w:ascii="Menlo" w:hAnsi="Menlo" w:cs="Menlo"/>
-                <w:sz w:val="18"/>
-                <w:szCs w:val="18"/>
-                <w:lang w:val="en-US"/>
-              </w:rPr>
-              <w:t>intersect(</w:t>
-            </w:r>
-            <w:proofErr w:type="gramEnd"/>
-            <w:r>
-              <w:rPr>
-                <w:rFonts w:ascii="Menlo" w:hAnsi="Menlo" w:cs="Menlo"/>
-                <w:sz w:val="18"/>
-                <w:szCs w:val="18"/>
-                <w:lang w:val="en-US"/>
-              </w:rPr>
-              <w:t xml:space="preserve">String </w:t>
-            </w:r>
-            <w:proofErr w:type="spellStart"/>
-            <w:r>
-              <w:rPr>
-                <w:rFonts w:ascii="Menlo" w:hAnsi="Menlo" w:cs="Menlo"/>
-                <w:sz w:val="18"/>
-                <w:szCs w:val="18"/>
-                <w:lang w:val="en-US"/>
-              </w:rPr>
-              <w:t>str</w:t>
-            </w:r>
-            <w:proofErr w:type="spellEnd"/>
-            <w:r>
-              <w:rPr>
-                <w:rFonts w:ascii="Menlo" w:hAnsi="Menlo" w:cs="Menlo"/>
-                <w:sz w:val="18"/>
-                <w:szCs w:val="18"/>
-                <w:lang w:val="en-US"/>
-              </w:rPr>
-              <w:t>){</w:t>
+              <w:t xml:space="preserve"> List&lt;String&gt; intersect(String str){</w:t>
             </w:r>
           </w:p>
           <w:p>
@@ -4023,47 +4036,7 @@
                 <w:szCs w:val="18"/>
                 <w:lang w:val="en-US"/>
               </w:rPr>
-              <w:t xml:space="preserve">        List&lt;List&lt;String&gt;&gt; cities = </w:t>
-            </w:r>
-            <w:proofErr w:type="spellStart"/>
-            <w:r>
-              <w:rPr>
-                <w:rFonts w:ascii="Menlo" w:hAnsi="Menlo" w:cs="Menlo"/>
-                <w:sz w:val="18"/>
-                <w:szCs w:val="18"/>
-                <w:lang w:val="en-US"/>
-              </w:rPr>
-              <w:t>Arrays.asList</w:t>
-            </w:r>
-            <w:proofErr w:type="spellEnd"/>
-            <w:r>
-              <w:rPr>
-                <w:rFonts w:ascii="Menlo" w:hAnsi="Menlo" w:cs="Menlo"/>
-                <w:sz w:val="18"/>
-                <w:szCs w:val="18"/>
-                <w:lang w:val="en-US"/>
-              </w:rPr>
-              <w:t>(</w:t>
-            </w:r>
-            <w:proofErr w:type="spellStart"/>
-            <w:r>
-              <w:rPr>
-                <w:rFonts w:ascii="Menlo" w:hAnsi="Menlo" w:cs="Menlo"/>
-                <w:sz w:val="18"/>
-                <w:szCs w:val="18"/>
-                <w:lang w:val="en-US"/>
-              </w:rPr>
-              <w:t>Arrays.asList</w:t>
-            </w:r>
-            <w:proofErr w:type="spellEnd"/>
-            <w:r>
-              <w:rPr>
-                <w:rFonts w:ascii="Menlo" w:hAnsi="Menlo" w:cs="Menlo"/>
-                <w:sz w:val="18"/>
-                <w:szCs w:val="18"/>
-                <w:lang w:val="en-US"/>
-              </w:rPr>
-              <w:t>(</w:t>
+              <w:t xml:space="preserve">        List&lt;List&lt;String&gt;&gt; cities = Arrays.asList(Arrays.asList(</w:t>
             </w:r>
             <w:r>
               <w:rPr>
@@ -4101,27 +4074,7 @@
                 <w:szCs w:val="18"/>
                 <w:lang w:val="en-US"/>
               </w:rPr>
-              <w:t xml:space="preserve">), </w:t>
-            </w:r>
-            <w:proofErr w:type="spellStart"/>
-            <w:r>
-              <w:rPr>
-                <w:rFonts w:ascii="Menlo" w:hAnsi="Menlo" w:cs="Menlo"/>
-                <w:sz w:val="18"/>
-                <w:szCs w:val="18"/>
-                <w:lang w:val="en-US"/>
-              </w:rPr>
-              <w:t>Arrays.asList</w:t>
-            </w:r>
-            <w:proofErr w:type="spellEnd"/>
-            <w:r>
-              <w:rPr>
-                <w:rFonts w:ascii="Menlo" w:hAnsi="Menlo" w:cs="Menlo"/>
-                <w:sz w:val="18"/>
-                <w:szCs w:val="18"/>
-                <w:lang w:val="en-US"/>
-              </w:rPr>
-              <w:t>(</w:t>
+              <w:t>), Arrays.asList(</w:t>
             </w:r>
             <w:r>
               <w:rPr>
@@ -4159,27 +4112,7 @@
                 <w:szCs w:val="18"/>
                 <w:lang w:val="en-US"/>
               </w:rPr>
-              <w:t xml:space="preserve">), </w:t>
-            </w:r>
-            <w:proofErr w:type="spellStart"/>
-            <w:r>
-              <w:rPr>
-                <w:rFonts w:ascii="Menlo" w:hAnsi="Menlo" w:cs="Menlo"/>
-                <w:sz w:val="18"/>
-                <w:szCs w:val="18"/>
-                <w:lang w:val="en-US"/>
-              </w:rPr>
-              <w:t>Arrays.asList</w:t>
-            </w:r>
-            <w:proofErr w:type="spellEnd"/>
-            <w:r>
-              <w:rPr>
-                <w:rFonts w:ascii="Menlo" w:hAnsi="Menlo" w:cs="Menlo"/>
-                <w:sz w:val="18"/>
-                <w:szCs w:val="18"/>
-                <w:lang w:val="en-US"/>
-              </w:rPr>
-              <w:t>(</w:t>
+              <w:t>), Arrays.asList(</w:t>
             </w:r>
             <w:r>
               <w:rPr>
@@ -4217,27 +4150,7 @@
                 <w:szCs w:val="18"/>
                 <w:lang w:val="en-US"/>
               </w:rPr>
-              <w:t xml:space="preserve">), </w:t>
-            </w:r>
-            <w:proofErr w:type="spellStart"/>
-            <w:r>
-              <w:rPr>
-                <w:rFonts w:ascii="Menlo" w:hAnsi="Menlo" w:cs="Menlo"/>
-                <w:sz w:val="18"/>
-                <w:szCs w:val="18"/>
-                <w:lang w:val="en-US"/>
-              </w:rPr>
-              <w:t>Arrays.asList</w:t>
-            </w:r>
-            <w:proofErr w:type="spellEnd"/>
-            <w:r>
-              <w:rPr>
-                <w:rFonts w:ascii="Menlo" w:hAnsi="Menlo" w:cs="Menlo"/>
-                <w:sz w:val="18"/>
-                <w:szCs w:val="18"/>
-                <w:lang w:val="en-US"/>
-              </w:rPr>
-              <w:t>(</w:t>
+              <w:t>), Arrays.asList(</w:t>
             </w:r>
             <w:r>
               <w:rPr>
@@ -4247,9 +4160,17 @@
                 <w:szCs w:val="18"/>
                 <w:lang w:val="en-US"/>
               </w:rPr>
-              <w:t>"</w:t>
-            </w:r>
-            <w:proofErr w:type="spellStart"/>
+              <w:t>"Copiapó"</w:t>
+            </w:r>
+            <w:r>
+              <w:rPr>
+                <w:rFonts w:ascii="Menlo" w:hAnsi="Menlo" w:cs="Menlo"/>
+                <w:sz w:val="18"/>
+                <w:szCs w:val="18"/>
+                <w:lang w:val="en-US"/>
+              </w:rPr>
+              <w:t xml:space="preserve">, </w:t>
+            </w:r>
             <w:r>
               <w:rPr>
                 <w:rFonts w:ascii="Menlo" w:hAnsi="Menlo" w:cs="Menlo"/>
@@ -4258,9 +4179,17 @@
                 <w:szCs w:val="18"/>
                 <w:lang w:val="en-US"/>
               </w:rPr>
-              <w:t>Copiapó</w:t>
-            </w:r>
-            <w:proofErr w:type="spellEnd"/>
+              <w:t>"$15.000 pesos"</w:t>
+            </w:r>
+            <w:r>
+              <w:rPr>
+                <w:rFonts w:ascii="Menlo" w:hAnsi="Menlo" w:cs="Menlo"/>
+                <w:sz w:val="18"/>
+                <w:szCs w:val="18"/>
+                <w:lang w:val="en-US"/>
+              </w:rPr>
+              <w:t>), Arrays.asList(</w:t>
+            </w:r>
             <w:r>
               <w:rPr>
                 <w:rFonts w:ascii="Menlo" w:hAnsi="Menlo" w:cs="Menlo"/>
@@ -4269,7 +4198,7 @@
                 <w:szCs w:val="18"/>
                 <w:lang w:val="en-US"/>
               </w:rPr>
-              <w:t>"</w:t>
+              <w:t>"La Serena"</w:t>
             </w:r>
             <w:r>
               <w:rPr>
@@ -4288,6 +4217,310 @@
                 <w:szCs w:val="18"/>
                 <w:lang w:val="en-US"/>
               </w:rPr>
+              <w:t>"$9.100 pesos"</w:t>
+            </w:r>
+            <w:r>
+              <w:rPr>
+                <w:rFonts w:ascii="Menlo" w:hAnsi="Menlo" w:cs="Menlo"/>
+                <w:sz w:val="18"/>
+                <w:szCs w:val="18"/>
+                <w:lang w:val="en-US"/>
+              </w:rPr>
+              <w:t>), Arrays.asList(</w:t>
+            </w:r>
+            <w:r>
+              <w:rPr>
+                <w:rFonts w:ascii="Menlo" w:hAnsi="Menlo" w:cs="Menlo"/>
+                <w:color w:val="C41A16"/>
+                <w:sz w:val="18"/>
+                <w:szCs w:val="18"/>
+                <w:lang w:val="en-US"/>
+              </w:rPr>
+              <w:t>"Valparaíso"</w:t>
+            </w:r>
+            <w:r>
+              <w:rPr>
+                <w:rFonts w:ascii="Menlo" w:hAnsi="Menlo" w:cs="Menlo"/>
+                <w:sz w:val="18"/>
+                <w:szCs w:val="18"/>
+                <w:lang w:val="en-US"/>
+              </w:rPr>
+              <w:t xml:space="preserve">, </w:t>
+            </w:r>
+            <w:r>
+              <w:rPr>
+                <w:rFonts w:ascii="Menlo" w:hAnsi="Menlo" w:cs="Menlo"/>
+                <w:color w:val="C41A16"/>
+                <w:sz w:val="18"/>
+                <w:szCs w:val="18"/>
+                <w:lang w:val="en-US"/>
+              </w:rPr>
+              <w:t>"$6.500 pesos"</w:t>
+            </w:r>
+            <w:r>
+              <w:rPr>
+                <w:rFonts w:ascii="Menlo" w:hAnsi="Menlo" w:cs="Menlo"/>
+                <w:sz w:val="18"/>
+                <w:szCs w:val="18"/>
+                <w:lang w:val="en-US"/>
+              </w:rPr>
+              <w:t>), Arrays.asList(</w:t>
+            </w:r>
+            <w:r>
+              <w:rPr>
+                <w:rFonts w:ascii="Menlo" w:hAnsi="Menlo" w:cs="Menlo"/>
+                <w:color w:val="C41A16"/>
+                <w:sz w:val="18"/>
+                <w:szCs w:val="18"/>
+                <w:lang w:val="en-US"/>
+              </w:rPr>
+              <w:t>"Rancagua"</w:t>
+            </w:r>
+            <w:r>
+              <w:rPr>
+                <w:rFonts w:ascii="Menlo" w:hAnsi="Menlo" w:cs="Menlo"/>
+                <w:sz w:val="18"/>
+                <w:szCs w:val="18"/>
+                <w:lang w:val="en-US"/>
+              </w:rPr>
+              <w:t xml:space="preserve">, </w:t>
+            </w:r>
+            <w:r>
+              <w:rPr>
+                <w:rFonts w:ascii="Menlo" w:hAnsi="Menlo" w:cs="Menlo"/>
+                <w:color w:val="C41A16"/>
+                <w:sz w:val="18"/>
+                <w:szCs w:val="18"/>
+                <w:lang w:val="en-US"/>
+              </w:rPr>
+              <w:t>"$3.000 pesos"</w:t>
+            </w:r>
+            <w:r>
+              <w:rPr>
+                <w:rFonts w:ascii="Menlo" w:hAnsi="Menlo" w:cs="Menlo"/>
+                <w:sz w:val="18"/>
+                <w:szCs w:val="18"/>
+                <w:lang w:val="en-US"/>
+              </w:rPr>
+              <w:t>), Arrays.asList(</w:t>
+            </w:r>
+            <w:r>
+              <w:rPr>
+                <w:rFonts w:ascii="Menlo" w:hAnsi="Menlo" w:cs="Menlo"/>
+                <w:color w:val="C41A16"/>
+                <w:sz w:val="18"/>
+                <w:szCs w:val="18"/>
+                <w:lang w:val="en-US"/>
+              </w:rPr>
+              <w:t>"Talca"</w:t>
+            </w:r>
+            <w:r>
+              <w:rPr>
+                <w:rFonts w:ascii="Menlo" w:hAnsi="Menlo" w:cs="Menlo"/>
+                <w:sz w:val="18"/>
+                <w:szCs w:val="18"/>
+                <w:lang w:val="en-US"/>
+              </w:rPr>
+              <w:t xml:space="preserve">, </w:t>
+            </w:r>
+            <w:r>
+              <w:rPr>
+                <w:rFonts w:ascii="Menlo" w:hAnsi="Menlo" w:cs="Menlo"/>
+                <w:color w:val="C41A16"/>
+                <w:sz w:val="18"/>
+                <w:szCs w:val="18"/>
+                <w:lang w:val="en-US"/>
+              </w:rPr>
+              <w:t>"$6.500 pesos"</w:t>
+            </w:r>
+            <w:r>
+              <w:rPr>
+                <w:rFonts w:ascii="Menlo" w:hAnsi="Menlo" w:cs="Menlo"/>
+                <w:sz w:val="18"/>
+                <w:szCs w:val="18"/>
+                <w:lang w:val="en-US"/>
+              </w:rPr>
+              <w:t>), Arrays.asList(</w:t>
+            </w:r>
+            <w:r>
+              <w:rPr>
+                <w:rFonts w:ascii="Menlo" w:hAnsi="Menlo" w:cs="Menlo"/>
+                <w:color w:val="C41A16"/>
+                <w:sz w:val="18"/>
+                <w:szCs w:val="18"/>
+                <w:lang w:val="en-US"/>
+              </w:rPr>
+              <w:t>"Concepción"</w:t>
+            </w:r>
+            <w:r>
+              <w:rPr>
+                <w:rFonts w:ascii="Menlo" w:hAnsi="Menlo" w:cs="Menlo"/>
+                <w:sz w:val="18"/>
+                <w:szCs w:val="18"/>
+                <w:lang w:val="en-US"/>
+              </w:rPr>
+              <w:t xml:space="preserve">, </w:t>
+            </w:r>
+            <w:r>
+              <w:rPr>
+                <w:rFonts w:ascii="Menlo" w:hAnsi="Menlo" w:cs="Menlo"/>
+                <w:color w:val="C41A16"/>
+                <w:sz w:val="18"/>
+                <w:szCs w:val="18"/>
+                <w:lang w:val="en-US"/>
+              </w:rPr>
+              <w:t>"$13.900 pesos"</w:t>
+            </w:r>
+            <w:r>
+              <w:rPr>
+                <w:rFonts w:ascii="Menlo" w:hAnsi="Menlo" w:cs="Menlo"/>
+                <w:sz w:val="18"/>
+                <w:szCs w:val="18"/>
+                <w:lang w:val="en-US"/>
+              </w:rPr>
+              <w:t>), Arrays.asList(</w:t>
+            </w:r>
+            <w:r>
+              <w:rPr>
+                <w:rFonts w:ascii="Menlo" w:hAnsi="Menlo" w:cs="Menlo"/>
+                <w:color w:val="C41A16"/>
+                <w:sz w:val="18"/>
+                <w:szCs w:val="18"/>
+                <w:lang w:val="en-US"/>
+              </w:rPr>
+              <w:t>"Temuco"</w:t>
+            </w:r>
+            <w:r>
+              <w:rPr>
+                <w:rFonts w:ascii="Menlo" w:hAnsi="Menlo" w:cs="Menlo"/>
+                <w:sz w:val="18"/>
+                <w:szCs w:val="18"/>
+                <w:lang w:val="en-US"/>
+              </w:rPr>
+              <w:t xml:space="preserve">, </w:t>
+            </w:r>
+            <w:r>
+              <w:rPr>
+                <w:rFonts w:ascii="Menlo" w:hAnsi="Menlo" w:cs="Menlo"/>
+                <w:color w:val="C41A16"/>
+                <w:sz w:val="18"/>
+                <w:szCs w:val="18"/>
+                <w:lang w:val="en-US"/>
+              </w:rPr>
+              <w:t>"$14.900 pesos"</w:t>
+            </w:r>
+            <w:r>
+              <w:rPr>
+                <w:rFonts w:ascii="Menlo" w:hAnsi="Menlo" w:cs="Menlo"/>
+                <w:sz w:val="18"/>
+                <w:szCs w:val="18"/>
+                <w:lang w:val="en-US"/>
+              </w:rPr>
+              <w:t>), Arrays.asList(</w:t>
+            </w:r>
+            <w:r>
+              <w:rPr>
+                <w:rFonts w:ascii="Menlo" w:hAnsi="Menlo" w:cs="Menlo"/>
+                <w:color w:val="C41A16"/>
+                <w:sz w:val="18"/>
+                <w:szCs w:val="18"/>
+                <w:lang w:val="en-US"/>
+              </w:rPr>
+              <w:t>"Puerto Montt"</w:t>
+            </w:r>
+            <w:r>
+              <w:rPr>
+                <w:rFonts w:ascii="Menlo" w:hAnsi="Menlo" w:cs="Menlo"/>
+                <w:sz w:val="18"/>
+                <w:szCs w:val="18"/>
+                <w:lang w:val="en-US"/>
+              </w:rPr>
+              <w:t xml:space="preserve">, </w:t>
+            </w:r>
+            <w:r>
+              <w:rPr>
+                <w:rFonts w:ascii="Menlo" w:hAnsi="Menlo" w:cs="Menlo"/>
+                <w:color w:val="C41A16"/>
+                <w:sz w:val="18"/>
+                <w:szCs w:val="18"/>
+                <w:lang w:val="en-US"/>
+              </w:rPr>
+              <w:t>"$19.900 pesos"</w:t>
+            </w:r>
+            <w:r>
+              <w:rPr>
+                <w:rFonts w:ascii="Menlo" w:hAnsi="Menlo" w:cs="Menlo"/>
+                <w:sz w:val="18"/>
+                <w:szCs w:val="18"/>
+                <w:lang w:val="en-US"/>
+              </w:rPr>
+              <w:t>), Arrays.asList(</w:t>
+            </w:r>
+            <w:r>
+              <w:rPr>
+                <w:rFonts w:ascii="Menlo" w:hAnsi="Menlo" w:cs="Menlo"/>
+                <w:color w:val="C41A16"/>
+                <w:sz w:val="18"/>
+                <w:szCs w:val="18"/>
+                <w:lang w:val="en-US"/>
+              </w:rPr>
+              <w:t>"Coyhaique"</w:t>
+            </w:r>
+            <w:r>
+              <w:rPr>
+                <w:rFonts w:ascii="Menlo" w:hAnsi="Menlo" w:cs="Menlo"/>
+                <w:sz w:val="18"/>
+                <w:szCs w:val="18"/>
+                <w:lang w:val="en-US"/>
+              </w:rPr>
+              <w:t xml:space="preserve">, </w:t>
+            </w:r>
+            <w:r>
+              <w:rPr>
+                <w:rFonts w:ascii="Menlo" w:hAnsi="Menlo" w:cs="Menlo"/>
+                <w:color w:val="C41A16"/>
+                <w:sz w:val="18"/>
+                <w:szCs w:val="18"/>
+                <w:lang w:val="en-US"/>
+              </w:rPr>
+              <w:t>"$33.000 pesos"</w:t>
+            </w:r>
+            <w:r>
+              <w:rPr>
+                <w:rFonts w:ascii="Menlo" w:hAnsi="Menlo" w:cs="Menlo"/>
+                <w:sz w:val="18"/>
+                <w:szCs w:val="18"/>
+                <w:lang w:val="en-US"/>
+              </w:rPr>
+              <w:t>), Arrays.asList(</w:t>
+            </w:r>
+            <w:r>
+              <w:rPr>
+                <w:rFonts w:ascii="Menlo" w:hAnsi="Menlo" w:cs="Menlo"/>
+                <w:color w:val="C41A16"/>
+                <w:sz w:val="18"/>
+                <w:szCs w:val="18"/>
+                <w:lang w:val="en-US"/>
+              </w:rPr>
+              <w:t>"Punta Arenas"</w:t>
+            </w:r>
+            <w:r>
+              <w:rPr>
+                <w:rFonts w:ascii="Menlo" w:hAnsi="Menlo" w:cs="Menlo"/>
+                <w:sz w:val="18"/>
+                <w:szCs w:val="18"/>
+                <w:lang w:val="en-US"/>
+              </w:rPr>
+              <w:t xml:space="preserve">, </w:t>
+            </w:r>
+            <w:r>
+              <w:rPr>
+                <w:rFonts w:ascii="Menlo" w:hAnsi="Menlo" w:cs="Menlo"/>
+                <w:color w:val="C41A16"/>
+                <w:sz w:val="18"/>
+                <w:szCs w:val="18"/>
+                <w:lang w:val="en-US"/>
+              </w:rPr>
               <w:t>"$15.000 pesos"</w:t>
             </w:r>
             <w:r>
@@ -4297,593 +4530,7 @@
                 <w:szCs w:val="18"/>
                 <w:lang w:val="en-US"/>
               </w:rPr>
-              <w:t xml:space="preserve">), </w:t>
-            </w:r>
-            <w:proofErr w:type="spellStart"/>
-            <w:r>
-              <w:rPr>
-                <w:rFonts w:ascii="Menlo" w:hAnsi="Menlo" w:cs="Menlo"/>
-                <w:sz w:val="18"/>
-                <w:szCs w:val="18"/>
-                <w:lang w:val="en-US"/>
-              </w:rPr>
-              <w:t>Arrays.asList</w:t>
-            </w:r>
-            <w:proofErr w:type="spellEnd"/>
-            <w:r>
-              <w:rPr>
-                <w:rFonts w:ascii="Menlo" w:hAnsi="Menlo" w:cs="Menlo"/>
-                <w:sz w:val="18"/>
-                <w:szCs w:val="18"/>
-                <w:lang w:val="en-US"/>
-              </w:rPr>
-              <w:t>(</w:t>
-            </w:r>
-            <w:r>
-              <w:rPr>
-                <w:rFonts w:ascii="Menlo" w:hAnsi="Menlo" w:cs="Menlo"/>
-                <w:color w:val="C41A16"/>
-                <w:sz w:val="18"/>
-                <w:szCs w:val="18"/>
-                <w:lang w:val="en-US"/>
-              </w:rPr>
-              <w:t>"La Serena"</w:t>
-            </w:r>
-            <w:r>
-              <w:rPr>
-                <w:rFonts w:ascii="Menlo" w:hAnsi="Menlo" w:cs="Menlo"/>
-                <w:sz w:val="18"/>
-                <w:szCs w:val="18"/>
-                <w:lang w:val="en-US"/>
-              </w:rPr>
-              <w:t xml:space="preserve">, </w:t>
-            </w:r>
-            <w:r>
-              <w:rPr>
-                <w:rFonts w:ascii="Menlo" w:hAnsi="Menlo" w:cs="Menlo"/>
-                <w:color w:val="C41A16"/>
-                <w:sz w:val="18"/>
-                <w:szCs w:val="18"/>
-                <w:lang w:val="en-US"/>
-              </w:rPr>
-              <w:t>"$9.100 pesos"</w:t>
-            </w:r>
-            <w:r>
-              <w:rPr>
-                <w:rFonts w:ascii="Menlo" w:hAnsi="Menlo" w:cs="Menlo"/>
-                <w:sz w:val="18"/>
-                <w:szCs w:val="18"/>
-                <w:lang w:val="en-US"/>
-              </w:rPr>
-              <w:t xml:space="preserve">), </w:t>
-            </w:r>
-            <w:proofErr w:type="spellStart"/>
-            <w:r>
-              <w:rPr>
-                <w:rFonts w:ascii="Menlo" w:hAnsi="Menlo" w:cs="Menlo"/>
-                <w:sz w:val="18"/>
-                <w:szCs w:val="18"/>
-                <w:lang w:val="en-US"/>
-              </w:rPr>
-              <w:t>Arrays.asList</w:t>
-            </w:r>
-            <w:proofErr w:type="spellEnd"/>
-            <w:r>
-              <w:rPr>
-                <w:rFonts w:ascii="Menlo" w:hAnsi="Menlo" w:cs="Menlo"/>
-                <w:sz w:val="18"/>
-                <w:szCs w:val="18"/>
-                <w:lang w:val="en-US"/>
-              </w:rPr>
-              <w:t>(</w:t>
-            </w:r>
-            <w:r>
-              <w:rPr>
-                <w:rFonts w:ascii="Menlo" w:hAnsi="Menlo" w:cs="Menlo"/>
-                <w:color w:val="C41A16"/>
-                <w:sz w:val="18"/>
-                <w:szCs w:val="18"/>
-                <w:lang w:val="en-US"/>
-              </w:rPr>
-              <w:t>"Valparaíso"</w:t>
-            </w:r>
-            <w:r>
-              <w:rPr>
-                <w:rFonts w:ascii="Menlo" w:hAnsi="Menlo" w:cs="Menlo"/>
-                <w:sz w:val="18"/>
-                <w:szCs w:val="18"/>
-                <w:lang w:val="en-US"/>
-              </w:rPr>
-              <w:t xml:space="preserve">, </w:t>
-            </w:r>
-            <w:r>
-              <w:rPr>
-                <w:rFonts w:ascii="Menlo" w:hAnsi="Menlo" w:cs="Menlo"/>
-                <w:color w:val="C41A16"/>
-                <w:sz w:val="18"/>
-                <w:szCs w:val="18"/>
-                <w:lang w:val="en-US"/>
-              </w:rPr>
-              <w:t>"$6.500 pesos"</w:t>
-            </w:r>
-            <w:r>
-              <w:rPr>
-                <w:rFonts w:ascii="Menlo" w:hAnsi="Menlo" w:cs="Menlo"/>
-                <w:sz w:val="18"/>
-                <w:szCs w:val="18"/>
-                <w:lang w:val="en-US"/>
-              </w:rPr>
-              <w:t xml:space="preserve">), </w:t>
-            </w:r>
-            <w:proofErr w:type="spellStart"/>
-            <w:r>
-              <w:rPr>
-                <w:rFonts w:ascii="Menlo" w:hAnsi="Menlo" w:cs="Menlo"/>
-                <w:sz w:val="18"/>
-                <w:szCs w:val="18"/>
-                <w:lang w:val="en-US"/>
-              </w:rPr>
-              <w:t>Arrays.asList</w:t>
-            </w:r>
-            <w:proofErr w:type="spellEnd"/>
-            <w:r>
-              <w:rPr>
-                <w:rFonts w:ascii="Menlo" w:hAnsi="Menlo" w:cs="Menlo"/>
-                <w:sz w:val="18"/>
-                <w:szCs w:val="18"/>
-                <w:lang w:val="en-US"/>
-              </w:rPr>
-              <w:t>(</w:t>
-            </w:r>
-            <w:r>
-              <w:rPr>
-                <w:rFonts w:ascii="Menlo" w:hAnsi="Menlo" w:cs="Menlo"/>
-                <w:color w:val="C41A16"/>
-                <w:sz w:val="18"/>
-                <w:szCs w:val="18"/>
-                <w:lang w:val="en-US"/>
-              </w:rPr>
-              <w:t>"Rancagua"</w:t>
-            </w:r>
-            <w:r>
-              <w:rPr>
-                <w:rFonts w:ascii="Menlo" w:hAnsi="Menlo" w:cs="Menlo"/>
-                <w:sz w:val="18"/>
-                <w:szCs w:val="18"/>
-                <w:lang w:val="en-US"/>
-              </w:rPr>
-              <w:t xml:space="preserve">, </w:t>
-            </w:r>
-            <w:r>
-              <w:rPr>
-                <w:rFonts w:ascii="Menlo" w:hAnsi="Menlo" w:cs="Menlo"/>
-                <w:color w:val="C41A16"/>
-                <w:sz w:val="18"/>
-                <w:szCs w:val="18"/>
-                <w:lang w:val="en-US"/>
-              </w:rPr>
-              <w:t>"$3.000 pesos"</w:t>
-            </w:r>
-            <w:r>
-              <w:rPr>
-                <w:rFonts w:ascii="Menlo" w:hAnsi="Menlo" w:cs="Menlo"/>
-                <w:sz w:val="18"/>
-                <w:szCs w:val="18"/>
-                <w:lang w:val="en-US"/>
-              </w:rPr>
-              <w:t xml:space="preserve">), </w:t>
-            </w:r>
-            <w:proofErr w:type="spellStart"/>
-            <w:r>
-              <w:rPr>
-                <w:rFonts w:ascii="Menlo" w:hAnsi="Menlo" w:cs="Menlo"/>
-                <w:sz w:val="18"/>
-                <w:szCs w:val="18"/>
-                <w:lang w:val="en-US"/>
-              </w:rPr>
-              <w:t>Arrays.asList</w:t>
-            </w:r>
-            <w:proofErr w:type="spellEnd"/>
-            <w:r>
-              <w:rPr>
-                <w:rFonts w:ascii="Menlo" w:hAnsi="Menlo" w:cs="Menlo"/>
-                <w:sz w:val="18"/>
-                <w:szCs w:val="18"/>
-                <w:lang w:val="en-US"/>
-              </w:rPr>
-              <w:t>(</w:t>
-            </w:r>
-            <w:r>
-              <w:rPr>
-                <w:rFonts w:ascii="Menlo" w:hAnsi="Menlo" w:cs="Menlo"/>
-                <w:color w:val="C41A16"/>
-                <w:sz w:val="18"/>
-                <w:szCs w:val="18"/>
-                <w:lang w:val="en-US"/>
-              </w:rPr>
-              <w:t>"Talca"</w:t>
-            </w:r>
-            <w:r>
-              <w:rPr>
-                <w:rFonts w:ascii="Menlo" w:hAnsi="Menlo" w:cs="Menlo"/>
-                <w:sz w:val="18"/>
-                <w:szCs w:val="18"/>
-                <w:lang w:val="en-US"/>
-              </w:rPr>
-              <w:t xml:space="preserve">, </w:t>
-            </w:r>
-            <w:r>
-              <w:rPr>
-                <w:rFonts w:ascii="Menlo" w:hAnsi="Menlo" w:cs="Menlo"/>
-                <w:color w:val="C41A16"/>
-                <w:sz w:val="18"/>
-                <w:szCs w:val="18"/>
-                <w:lang w:val="en-US"/>
-              </w:rPr>
-              <w:t>"$6.500 pesos"</w:t>
-            </w:r>
-            <w:r>
-              <w:rPr>
-                <w:rFonts w:ascii="Menlo" w:hAnsi="Menlo" w:cs="Menlo"/>
-                <w:sz w:val="18"/>
-                <w:szCs w:val="18"/>
-                <w:lang w:val="en-US"/>
-              </w:rPr>
-              <w:t xml:space="preserve">), </w:t>
-            </w:r>
-            <w:proofErr w:type="spellStart"/>
-            <w:r>
-              <w:rPr>
-                <w:rFonts w:ascii="Menlo" w:hAnsi="Menlo" w:cs="Menlo"/>
-                <w:sz w:val="18"/>
-                <w:szCs w:val="18"/>
-                <w:lang w:val="en-US"/>
-              </w:rPr>
-              <w:t>Arrays.asList</w:t>
-            </w:r>
-            <w:proofErr w:type="spellEnd"/>
-            <w:r>
-              <w:rPr>
-                <w:rFonts w:ascii="Menlo" w:hAnsi="Menlo" w:cs="Menlo"/>
-                <w:sz w:val="18"/>
-                <w:szCs w:val="18"/>
-                <w:lang w:val="en-US"/>
-              </w:rPr>
-              <w:t>(</w:t>
-            </w:r>
-            <w:r>
-              <w:rPr>
-                <w:rFonts w:ascii="Menlo" w:hAnsi="Menlo" w:cs="Menlo"/>
-                <w:color w:val="C41A16"/>
-                <w:sz w:val="18"/>
-                <w:szCs w:val="18"/>
-                <w:lang w:val="en-US"/>
-              </w:rPr>
-              <w:t>"Concepción"</w:t>
-            </w:r>
-            <w:r>
-              <w:rPr>
-                <w:rFonts w:ascii="Menlo" w:hAnsi="Menlo" w:cs="Menlo"/>
-                <w:sz w:val="18"/>
-                <w:szCs w:val="18"/>
-                <w:lang w:val="en-US"/>
-              </w:rPr>
-              <w:t xml:space="preserve">, </w:t>
-            </w:r>
-            <w:r>
-              <w:rPr>
-                <w:rFonts w:ascii="Menlo" w:hAnsi="Menlo" w:cs="Menlo"/>
-                <w:color w:val="C41A16"/>
-                <w:sz w:val="18"/>
-                <w:szCs w:val="18"/>
-                <w:lang w:val="en-US"/>
-              </w:rPr>
-              <w:t>"$13.900 pesos"</w:t>
-            </w:r>
-            <w:r>
-              <w:rPr>
-                <w:rFonts w:ascii="Menlo" w:hAnsi="Menlo" w:cs="Menlo"/>
-                <w:sz w:val="18"/>
-                <w:szCs w:val="18"/>
-                <w:lang w:val="en-US"/>
-              </w:rPr>
-              <w:t xml:space="preserve">), </w:t>
-            </w:r>
-            <w:proofErr w:type="spellStart"/>
-            <w:r>
-              <w:rPr>
-                <w:rFonts w:ascii="Menlo" w:hAnsi="Menlo" w:cs="Menlo"/>
-                <w:sz w:val="18"/>
-                <w:szCs w:val="18"/>
-                <w:lang w:val="en-US"/>
-              </w:rPr>
-              <w:t>Arrays.asList</w:t>
-            </w:r>
-            <w:proofErr w:type="spellEnd"/>
-            <w:r>
-              <w:rPr>
-                <w:rFonts w:ascii="Menlo" w:hAnsi="Menlo" w:cs="Menlo"/>
-                <w:sz w:val="18"/>
-                <w:szCs w:val="18"/>
-                <w:lang w:val="en-US"/>
-              </w:rPr>
-              <w:t>(</w:t>
-            </w:r>
-            <w:r>
-              <w:rPr>
-                <w:rFonts w:ascii="Menlo" w:hAnsi="Menlo" w:cs="Menlo"/>
-                <w:color w:val="C41A16"/>
-                <w:sz w:val="18"/>
-                <w:szCs w:val="18"/>
-                <w:lang w:val="en-US"/>
-              </w:rPr>
-              <w:t>"Temuco"</w:t>
-            </w:r>
-            <w:r>
-              <w:rPr>
-                <w:rFonts w:ascii="Menlo" w:hAnsi="Menlo" w:cs="Menlo"/>
-                <w:sz w:val="18"/>
-                <w:szCs w:val="18"/>
-                <w:lang w:val="en-US"/>
-              </w:rPr>
-              <w:t xml:space="preserve">, </w:t>
-            </w:r>
-            <w:r>
-              <w:rPr>
-                <w:rFonts w:ascii="Menlo" w:hAnsi="Menlo" w:cs="Menlo"/>
-                <w:color w:val="C41A16"/>
-                <w:sz w:val="18"/>
-                <w:szCs w:val="18"/>
-                <w:lang w:val="en-US"/>
-              </w:rPr>
-              <w:t>"$14.900 pesos"</w:t>
-            </w:r>
-            <w:r>
-              <w:rPr>
-                <w:rFonts w:ascii="Menlo" w:hAnsi="Menlo" w:cs="Menlo"/>
-                <w:sz w:val="18"/>
-                <w:szCs w:val="18"/>
-                <w:lang w:val="en-US"/>
-              </w:rPr>
-              <w:t xml:space="preserve">), </w:t>
-            </w:r>
-            <w:proofErr w:type="spellStart"/>
-            <w:r>
-              <w:rPr>
-                <w:rFonts w:ascii="Menlo" w:hAnsi="Menlo" w:cs="Menlo"/>
-                <w:sz w:val="18"/>
-                <w:szCs w:val="18"/>
-                <w:lang w:val="en-US"/>
-              </w:rPr>
-              <w:t>Arrays.asList</w:t>
-            </w:r>
-            <w:proofErr w:type="spellEnd"/>
-            <w:r>
-              <w:rPr>
-                <w:rFonts w:ascii="Menlo" w:hAnsi="Menlo" w:cs="Menlo"/>
-                <w:sz w:val="18"/>
-                <w:szCs w:val="18"/>
-                <w:lang w:val="en-US"/>
-              </w:rPr>
-              <w:t>(</w:t>
-            </w:r>
-            <w:r>
-              <w:rPr>
-                <w:rFonts w:ascii="Menlo" w:hAnsi="Menlo" w:cs="Menlo"/>
-                <w:color w:val="C41A16"/>
-                <w:sz w:val="18"/>
-                <w:szCs w:val="18"/>
-                <w:lang w:val="en-US"/>
-              </w:rPr>
-              <w:t xml:space="preserve">"Puerto </w:t>
-            </w:r>
-            <w:proofErr w:type="spellStart"/>
-            <w:r>
-              <w:rPr>
-                <w:rFonts w:ascii="Menlo" w:hAnsi="Menlo" w:cs="Menlo"/>
-                <w:color w:val="C41A16"/>
-                <w:sz w:val="18"/>
-                <w:szCs w:val="18"/>
-                <w:lang w:val="en-US"/>
-              </w:rPr>
-              <w:t>Montt</w:t>
-            </w:r>
-            <w:proofErr w:type="spellEnd"/>
-            <w:r>
-              <w:rPr>
-                <w:rFonts w:ascii="Menlo" w:hAnsi="Menlo" w:cs="Menlo"/>
-                <w:color w:val="C41A16"/>
-                <w:sz w:val="18"/>
-                <w:szCs w:val="18"/>
-                <w:lang w:val="en-US"/>
-              </w:rPr>
-              <w:t>"</w:t>
-            </w:r>
-            <w:r>
-              <w:rPr>
-                <w:rFonts w:ascii="Menlo" w:hAnsi="Menlo" w:cs="Menlo"/>
-                <w:sz w:val="18"/>
-                <w:szCs w:val="18"/>
-                <w:lang w:val="en-US"/>
-              </w:rPr>
-              <w:t xml:space="preserve">, </w:t>
-            </w:r>
-            <w:r>
-              <w:rPr>
-                <w:rFonts w:ascii="Menlo" w:hAnsi="Menlo" w:cs="Menlo"/>
-                <w:color w:val="C41A16"/>
-                <w:sz w:val="18"/>
-                <w:szCs w:val="18"/>
-                <w:lang w:val="en-US"/>
-              </w:rPr>
-              <w:t>"$19.900 pesos"</w:t>
-            </w:r>
-            <w:r>
-              <w:rPr>
-                <w:rFonts w:ascii="Menlo" w:hAnsi="Menlo" w:cs="Menlo"/>
-                <w:sz w:val="18"/>
-                <w:szCs w:val="18"/>
-                <w:lang w:val="en-US"/>
-              </w:rPr>
-              <w:t xml:space="preserve">), </w:t>
-            </w:r>
-            <w:proofErr w:type="spellStart"/>
-            <w:r>
-              <w:rPr>
-                <w:rFonts w:ascii="Menlo" w:hAnsi="Menlo" w:cs="Menlo"/>
-                <w:sz w:val="18"/>
-                <w:szCs w:val="18"/>
-                <w:lang w:val="en-US"/>
-              </w:rPr>
-              <w:t>Arrays.asList</w:t>
-            </w:r>
-            <w:proofErr w:type="spellEnd"/>
-            <w:r>
-              <w:rPr>
-                <w:rFonts w:ascii="Menlo" w:hAnsi="Menlo" w:cs="Menlo"/>
-                <w:sz w:val="18"/>
-                <w:szCs w:val="18"/>
-                <w:lang w:val="en-US"/>
-              </w:rPr>
-              <w:t>(</w:t>
-            </w:r>
-            <w:r>
-              <w:rPr>
-                <w:rFonts w:ascii="Menlo" w:hAnsi="Menlo" w:cs="Menlo"/>
-                <w:color w:val="C41A16"/>
-                <w:sz w:val="18"/>
-                <w:szCs w:val="18"/>
-                <w:lang w:val="en-US"/>
-              </w:rPr>
-              <w:t>"</w:t>
-            </w:r>
-            <w:proofErr w:type="spellStart"/>
-            <w:r>
-              <w:rPr>
-                <w:rFonts w:ascii="Menlo" w:hAnsi="Menlo" w:cs="Menlo"/>
-                <w:color w:val="C41A16"/>
-                <w:sz w:val="18"/>
-                <w:szCs w:val="18"/>
-                <w:lang w:val="en-US"/>
-              </w:rPr>
-              <w:t>Coyhaique</w:t>
-            </w:r>
-            <w:proofErr w:type="spellEnd"/>
-            <w:r>
-              <w:rPr>
-                <w:rFonts w:ascii="Menlo" w:hAnsi="Menlo" w:cs="Menlo"/>
-                <w:color w:val="C41A16"/>
-                <w:sz w:val="18"/>
-                <w:szCs w:val="18"/>
-                <w:lang w:val="en-US"/>
-              </w:rPr>
-              <w:t>"</w:t>
-            </w:r>
-            <w:r>
-              <w:rPr>
-                <w:rFonts w:ascii="Menlo" w:hAnsi="Menlo" w:cs="Menlo"/>
-                <w:sz w:val="18"/>
-                <w:szCs w:val="18"/>
-                <w:lang w:val="en-US"/>
-              </w:rPr>
-              <w:t xml:space="preserve">, </w:t>
-            </w:r>
-            <w:r>
-              <w:rPr>
-                <w:rFonts w:ascii="Menlo" w:hAnsi="Menlo" w:cs="Menlo"/>
-                <w:color w:val="C41A16"/>
-                <w:sz w:val="18"/>
-                <w:szCs w:val="18"/>
-                <w:lang w:val="en-US"/>
-              </w:rPr>
-              <w:t>"$33.000 pesos"</w:t>
-            </w:r>
-            <w:r>
-              <w:rPr>
-                <w:rFonts w:ascii="Menlo" w:hAnsi="Menlo" w:cs="Menlo"/>
-                <w:sz w:val="18"/>
-                <w:szCs w:val="18"/>
-                <w:lang w:val="en-US"/>
-              </w:rPr>
-              <w:t xml:space="preserve">), </w:t>
-            </w:r>
-            <w:proofErr w:type="spellStart"/>
-            <w:r>
-              <w:rPr>
-                <w:rFonts w:ascii="Menlo" w:hAnsi="Menlo" w:cs="Menlo"/>
-                <w:sz w:val="18"/>
-                <w:szCs w:val="18"/>
-                <w:lang w:val="en-US"/>
-              </w:rPr>
-              <w:t>Arrays.asList</w:t>
-            </w:r>
-            <w:proofErr w:type="spellEnd"/>
-            <w:r>
-              <w:rPr>
-                <w:rFonts w:ascii="Menlo" w:hAnsi="Menlo" w:cs="Menlo"/>
-                <w:sz w:val="18"/>
-                <w:szCs w:val="18"/>
-                <w:lang w:val="en-US"/>
-              </w:rPr>
-              <w:t>(</w:t>
-            </w:r>
-            <w:r>
-              <w:rPr>
-                <w:rFonts w:ascii="Menlo" w:hAnsi="Menlo" w:cs="Menlo"/>
-                <w:color w:val="C41A16"/>
-                <w:sz w:val="18"/>
-                <w:szCs w:val="18"/>
-                <w:lang w:val="en-US"/>
-              </w:rPr>
-              <w:t>"Punta Arenas"</w:t>
-            </w:r>
-            <w:r>
-              <w:rPr>
-                <w:rFonts w:ascii="Menlo" w:hAnsi="Menlo" w:cs="Menlo"/>
-                <w:sz w:val="18"/>
-                <w:szCs w:val="18"/>
-                <w:lang w:val="en-US"/>
-              </w:rPr>
-              <w:t xml:space="preserve">, </w:t>
-            </w:r>
-            <w:r>
-              <w:rPr>
-                <w:rFonts w:ascii="Menlo" w:hAnsi="Menlo" w:cs="Menlo"/>
-                <w:color w:val="C41A16"/>
-                <w:sz w:val="18"/>
-                <w:szCs w:val="18"/>
-                <w:lang w:val="en-US"/>
-              </w:rPr>
-              <w:t>"$15.000 pesos"</w:t>
-            </w:r>
-            <w:r>
-              <w:rPr>
-                <w:rFonts w:ascii="Menlo" w:hAnsi="Menlo" w:cs="Menlo"/>
-                <w:sz w:val="18"/>
-                <w:szCs w:val="18"/>
-                <w:lang w:val="en-US"/>
-              </w:rPr>
-              <w:t xml:space="preserve">), </w:t>
-            </w:r>
-            <w:proofErr w:type="spellStart"/>
-            <w:r>
-              <w:rPr>
-                <w:rFonts w:ascii="Menlo" w:hAnsi="Menlo" w:cs="Menlo"/>
-                <w:sz w:val="18"/>
-                <w:szCs w:val="18"/>
-                <w:lang w:val="en-US"/>
-              </w:rPr>
-              <w:t>Arrays.asList</w:t>
-            </w:r>
-            <w:proofErr w:type="spellEnd"/>
-            <w:r>
-              <w:rPr>
-                <w:rFonts w:ascii="Menlo" w:hAnsi="Menlo" w:cs="Menlo"/>
-                <w:sz w:val="18"/>
-                <w:szCs w:val="18"/>
-                <w:lang w:val="en-US"/>
-              </w:rPr>
-              <w:t>(</w:t>
+              <w:t>), Arrays.asList(</w:t>
             </w:r>
             <w:r>
               <w:rPr>
@@ -4963,47 +4610,7 @@
                 <w:szCs w:val="18"/>
                 <w:lang w:val="en-US"/>
               </w:rPr>
-              <w:t xml:space="preserve">        List&lt;List&lt;String&gt;&gt; positive = </w:t>
-            </w:r>
-            <w:proofErr w:type="spellStart"/>
-            <w:r>
-              <w:rPr>
-                <w:rFonts w:ascii="Menlo" w:hAnsi="Menlo" w:cs="Menlo"/>
-                <w:sz w:val="18"/>
-                <w:szCs w:val="18"/>
-                <w:lang w:val="en-US"/>
-              </w:rPr>
-              <w:t>Arrays.asList</w:t>
-            </w:r>
-            <w:proofErr w:type="spellEnd"/>
-            <w:r>
-              <w:rPr>
-                <w:rFonts w:ascii="Menlo" w:hAnsi="Menlo" w:cs="Menlo"/>
-                <w:sz w:val="18"/>
-                <w:szCs w:val="18"/>
-                <w:lang w:val="en-US"/>
-              </w:rPr>
-              <w:t>(</w:t>
-            </w:r>
-            <w:proofErr w:type="spellStart"/>
-            <w:r>
-              <w:rPr>
-                <w:rFonts w:ascii="Menlo" w:hAnsi="Menlo" w:cs="Menlo"/>
-                <w:sz w:val="18"/>
-                <w:szCs w:val="18"/>
-                <w:lang w:val="en-US"/>
-              </w:rPr>
-              <w:t>Arrays.asList</w:t>
-            </w:r>
-            <w:proofErr w:type="spellEnd"/>
-            <w:r>
-              <w:rPr>
-                <w:rFonts w:ascii="Menlo" w:hAnsi="Menlo" w:cs="Menlo"/>
-                <w:sz w:val="18"/>
-                <w:szCs w:val="18"/>
-                <w:lang w:val="en-US"/>
-              </w:rPr>
-              <w:t>(</w:t>
+              <w:t xml:space="preserve">        List&lt;List&lt;String&gt;&gt; positive = Arrays.asList(Arrays.asList(</w:t>
             </w:r>
             <w:r>
               <w:rPr>
@@ -5013,9 +4620,17 @@
                 <w:szCs w:val="18"/>
                 <w:lang w:val="en-US"/>
               </w:rPr>
-              <w:t>"</w:t>
-            </w:r>
-            <w:proofErr w:type="spellStart"/>
+              <w:t>"sí"</w:t>
+            </w:r>
+            <w:r>
+              <w:rPr>
+                <w:rFonts w:ascii="Menlo" w:hAnsi="Menlo" w:cs="Menlo"/>
+                <w:sz w:val="18"/>
+                <w:szCs w:val="18"/>
+                <w:lang w:val="en-US"/>
+              </w:rPr>
+              <w:t>), Arrays.asList(</w:t>
+            </w:r>
             <w:r>
               <w:rPr>
                 <w:rFonts w:ascii="Menlo" w:hAnsi="Menlo" w:cs="Menlo"/>
@@ -5024,79 +4639,7 @@
                 <w:szCs w:val="18"/>
                 <w:lang w:val="en-US"/>
               </w:rPr>
-              <w:t>sí</w:t>
-            </w:r>
-            <w:proofErr w:type="spellEnd"/>
-            <w:r>
-              <w:rPr>
-                <w:rFonts w:ascii="Menlo" w:hAnsi="Menlo" w:cs="Menlo"/>
-                <w:color w:val="C41A16"/>
-                <w:sz w:val="18"/>
-                <w:szCs w:val="18"/>
-                <w:lang w:val="en-US"/>
-              </w:rPr>
-              <w:t>"</w:t>
-            </w:r>
-            <w:r>
-              <w:rPr>
-                <w:rFonts w:ascii="Menlo" w:hAnsi="Menlo" w:cs="Menlo"/>
-                <w:sz w:val="18"/>
-                <w:szCs w:val="18"/>
-                <w:lang w:val="en-US"/>
-              </w:rPr>
-              <w:t xml:space="preserve">), </w:t>
-            </w:r>
-            <w:proofErr w:type="spellStart"/>
-            <w:r>
-              <w:rPr>
-                <w:rFonts w:ascii="Menlo" w:hAnsi="Menlo" w:cs="Menlo"/>
-                <w:sz w:val="18"/>
-                <w:szCs w:val="18"/>
-                <w:lang w:val="en-US"/>
-              </w:rPr>
-              <w:t>Arrays.asList</w:t>
-            </w:r>
-            <w:proofErr w:type="spellEnd"/>
-            <w:r>
-              <w:rPr>
-                <w:rFonts w:ascii="Menlo" w:hAnsi="Menlo" w:cs="Menlo"/>
-                <w:sz w:val="18"/>
-                <w:szCs w:val="18"/>
-                <w:lang w:val="en-US"/>
-              </w:rPr>
-              <w:t>(</w:t>
-            </w:r>
-            <w:r>
-              <w:rPr>
-                <w:rFonts w:ascii="Menlo" w:hAnsi="Menlo" w:cs="Menlo"/>
-                <w:color w:val="C41A16"/>
-                <w:sz w:val="18"/>
-                <w:szCs w:val="18"/>
-                <w:lang w:val="en-US"/>
-              </w:rPr>
-              <w:t>"</w:t>
-            </w:r>
-            <w:proofErr w:type="spellStart"/>
-            <w:r>
-              <w:rPr>
-                <w:rFonts w:ascii="Menlo" w:hAnsi="Menlo" w:cs="Menlo"/>
-                <w:color w:val="C41A16"/>
-                <w:sz w:val="18"/>
-                <w:szCs w:val="18"/>
-                <w:lang w:val="en-US"/>
-              </w:rPr>
-              <w:t>si</w:t>
-            </w:r>
-            <w:proofErr w:type="spellEnd"/>
-            <w:r>
-              <w:rPr>
-                <w:rFonts w:ascii="Menlo" w:hAnsi="Menlo" w:cs="Menlo"/>
-                <w:color w:val="C41A16"/>
-                <w:sz w:val="18"/>
-                <w:szCs w:val="18"/>
-                <w:lang w:val="en-US"/>
-              </w:rPr>
-              <w:t>"</w:t>
+              <w:t>"si"</w:t>
             </w:r>
             <w:r>
               <w:rPr>
@@ -5148,67 +4691,7 @@
                 <w:szCs w:val="18"/>
                 <w:lang w:val="en-US"/>
               </w:rPr>
-              <w:t xml:space="preserve">        List&lt;String&gt; </w:t>
-            </w:r>
-            <w:proofErr w:type="spellStart"/>
-            <w:r>
-              <w:rPr>
-                <w:rFonts w:ascii="Menlo" w:hAnsi="Menlo" w:cs="Menlo"/>
-                <w:sz w:val="18"/>
-                <w:szCs w:val="18"/>
-                <w:lang w:val="en-US"/>
-              </w:rPr>
-              <w:t>splittedStr</w:t>
-            </w:r>
-            <w:proofErr w:type="spellEnd"/>
-            <w:r>
-              <w:rPr>
-                <w:rFonts w:ascii="Menlo" w:hAnsi="Menlo" w:cs="Menlo"/>
-                <w:sz w:val="18"/>
-                <w:szCs w:val="18"/>
-                <w:lang w:val="en-US"/>
-              </w:rPr>
-              <w:t xml:space="preserve"> = </w:t>
-            </w:r>
-            <w:proofErr w:type="spellStart"/>
-            <w:r>
-              <w:rPr>
-                <w:rFonts w:ascii="Menlo" w:hAnsi="Menlo" w:cs="Menlo"/>
-                <w:sz w:val="18"/>
-                <w:szCs w:val="18"/>
-                <w:lang w:val="en-US"/>
-              </w:rPr>
-              <w:t>Arrays.asList</w:t>
-            </w:r>
-            <w:proofErr w:type="spellEnd"/>
-            <w:r>
-              <w:rPr>
-                <w:rFonts w:ascii="Menlo" w:hAnsi="Menlo" w:cs="Menlo"/>
-                <w:sz w:val="18"/>
-                <w:szCs w:val="18"/>
-                <w:lang w:val="en-US"/>
-              </w:rPr>
-              <w:t>(</w:t>
-            </w:r>
-            <w:proofErr w:type="spellStart"/>
-            <w:r>
-              <w:rPr>
-                <w:rFonts w:ascii="Menlo" w:hAnsi="Menlo" w:cs="Menlo"/>
-                <w:sz w:val="18"/>
-                <w:szCs w:val="18"/>
-                <w:lang w:val="en-US"/>
-              </w:rPr>
-              <w:t>str</w:t>
-            </w:r>
-            <w:proofErr w:type="spellEnd"/>
-            <w:r>
-              <w:rPr>
-                <w:rFonts w:ascii="Menlo" w:hAnsi="Menlo" w:cs="Menlo"/>
-                <w:sz w:val="18"/>
-                <w:szCs w:val="18"/>
-                <w:lang w:val="en-US"/>
-              </w:rPr>
-              <w:t>);</w:t>
+              <w:t xml:space="preserve">        List&lt;String&gt; splittedStr = Arrays.asList(str);</w:t>
             </w:r>
           </w:p>
           <w:p>
@@ -5270,27 +4753,7 @@
                 <w:szCs w:val="18"/>
                 <w:lang w:val="en-US"/>
               </w:rPr>
-              <w:t xml:space="preserve"> (List&lt;String&gt; </w:t>
-            </w:r>
-            <w:proofErr w:type="gramStart"/>
-            <w:r>
-              <w:rPr>
-                <w:rFonts w:ascii="Menlo" w:hAnsi="Menlo" w:cs="Menlo"/>
-                <w:sz w:val="18"/>
-                <w:szCs w:val="18"/>
-                <w:lang w:val="en-US"/>
-              </w:rPr>
-              <w:t>city :</w:t>
-            </w:r>
-            <w:proofErr w:type="gramEnd"/>
-            <w:r>
-              <w:rPr>
-                <w:rFonts w:ascii="Menlo" w:hAnsi="Menlo" w:cs="Menlo"/>
-                <w:sz w:val="18"/>
-                <w:szCs w:val="18"/>
-                <w:lang w:val="en-US"/>
-              </w:rPr>
-              <w:t xml:space="preserve"> cities) {</w:t>
+              <w:t xml:space="preserve"> (List&lt;String&gt; city : cities) {</w:t>
             </w:r>
           </w:p>
           <w:p>
@@ -5335,49 +4798,7 @@
                 <w:szCs w:val="18"/>
                 <w:lang w:val="en-US"/>
               </w:rPr>
-              <w:t xml:space="preserve"> (</w:t>
-            </w:r>
-            <w:proofErr w:type="spellStart"/>
-            <w:proofErr w:type="gramStart"/>
-            <w:r>
-              <w:rPr>
-                <w:rFonts w:ascii="Menlo" w:hAnsi="Menlo" w:cs="Menlo"/>
-                <w:sz w:val="18"/>
-                <w:szCs w:val="18"/>
-                <w:lang w:val="en-US"/>
-              </w:rPr>
-              <w:t>str.toLowerCase</w:t>
-            </w:r>
-            <w:proofErr w:type="spellEnd"/>
-            <w:proofErr w:type="gramEnd"/>
-            <w:r>
-              <w:rPr>
-                <w:rFonts w:ascii="Menlo" w:hAnsi="Menlo" w:cs="Menlo"/>
-                <w:sz w:val="18"/>
-                <w:szCs w:val="18"/>
-                <w:lang w:val="en-US"/>
-              </w:rPr>
-              <w:t>().contains(</w:t>
-            </w:r>
-            <w:proofErr w:type="spellStart"/>
-            <w:r>
-              <w:rPr>
-                <w:rFonts w:ascii="Menlo" w:hAnsi="Menlo" w:cs="Menlo"/>
-                <w:sz w:val="18"/>
-                <w:szCs w:val="18"/>
-                <w:lang w:val="en-US"/>
-              </w:rPr>
-              <w:t>city.get</w:t>
-            </w:r>
-            <w:proofErr w:type="spellEnd"/>
-            <w:r>
-              <w:rPr>
-                <w:rFonts w:ascii="Menlo" w:hAnsi="Menlo" w:cs="Menlo"/>
-                <w:sz w:val="18"/>
-                <w:szCs w:val="18"/>
-                <w:lang w:val="en-US"/>
-              </w:rPr>
-              <w:t>(</w:t>
+              <w:t xml:space="preserve"> (str.toLowerCase().contains(city.get(</w:t>
             </w:r>
             <w:r>
               <w:rPr>
@@ -5396,27 +4817,7 @@
                 <w:szCs w:val="18"/>
                 <w:lang w:val="en-US"/>
               </w:rPr>
-              <w:t>).</w:t>
-            </w:r>
-            <w:proofErr w:type="spellStart"/>
-            <w:r>
-              <w:rPr>
-                <w:rFonts w:ascii="Menlo" w:hAnsi="Menlo" w:cs="Menlo"/>
-                <w:sz w:val="18"/>
-                <w:szCs w:val="18"/>
-                <w:lang w:val="en-US"/>
-              </w:rPr>
-              <w:t>toLowerCase</w:t>
-            </w:r>
-            <w:proofErr w:type="spellEnd"/>
-            <w:r>
-              <w:rPr>
-                <w:rFonts w:ascii="Menlo" w:hAnsi="Menlo" w:cs="Menlo"/>
-                <w:sz w:val="18"/>
-                <w:szCs w:val="18"/>
-                <w:lang w:val="en-US"/>
-              </w:rPr>
-              <w:t>())){</w:t>
+              <w:t>).toLowerCase())){</w:t>
             </w:r>
           </w:p>
           <w:p>
@@ -5575,38 +4976,7 @@
                 <w:szCs w:val="18"/>
                 <w:lang w:val="en-US"/>
               </w:rPr>
-              <w:t xml:space="preserve"> (List&lt;String&gt; </w:t>
-            </w:r>
-            <w:proofErr w:type="spellStart"/>
-            <w:proofErr w:type="gramStart"/>
-            <w:r>
-              <w:rPr>
-                <w:rFonts w:ascii="Menlo" w:hAnsi="Menlo" w:cs="Menlo"/>
-                <w:sz w:val="18"/>
-                <w:szCs w:val="18"/>
-                <w:lang w:val="en-US"/>
-              </w:rPr>
-              <w:t>pos</w:t>
-            </w:r>
-            <w:proofErr w:type="spellEnd"/>
-            <w:r>
-              <w:rPr>
-                <w:rFonts w:ascii="Menlo" w:hAnsi="Menlo" w:cs="Menlo"/>
-                <w:sz w:val="18"/>
-                <w:szCs w:val="18"/>
-                <w:lang w:val="en-US"/>
-              </w:rPr>
-              <w:t xml:space="preserve"> :</w:t>
-            </w:r>
-            <w:proofErr w:type="gramEnd"/>
-            <w:r>
-              <w:rPr>
-                <w:rFonts w:ascii="Menlo" w:hAnsi="Menlo" w:cs="Menlo"/>
-                <w:sz w:val="18"/>
-                <w:szCs w:val="18"/>
-                <w:lang w:val="en-US"/>
-              </w:rPr>
-              <w:t xml:space="preserve"> positive){</w:t>
+              <w:t xml:space="preserve"> (List&lt;String&gt; pos : positive){</w:t>
             </w:r>
           </w:p>
           <w:p>
@@ -5651,49 +5021,7 @@
                 <w:szCs w:val="18"/>
                 <w:lang w:val="en-US"/>
               </w:rPr>
-              <w:t xml:space="preserve"> (</w:t>
-            </w:r>
-            <w:proofErr w:type="spellStart"/>
-            <w:proofErr w:type="gramStart"/>
-            <w:r>
-              <w:rPr>
-                <w:rFonts w:ascii="Menlo" w:hAnsi="Menlo" w:cs="Menlo"/>
-                <w:sz w:val="18"/>
-                <w:szCs w:val="18"/>
-                <w:lang w:val="en-US"/>
-              </w:rPr>
-              <w:t>str.toLowerCase</w:t>
-            </w:r>
-            <w:proofErr w:type="spellEnd"/>
-            <w:proofErr w:type="gramEnd"/>
-            <w:r>
-              <w:rPr>
-                <w:rFonts w:ascii="Menlo" w:hAnsi="Menlo" w:cs="Menlo"/>
-                <w:sz w:val="18"/>
-                <w:szCs w:val="18"/>
-                <w:lang w:val="en-US"/>
-              </w:rPr>
-              <w:t>().contains(</w:t>
-            </w:r>
-            <w:proofErr w:type="spellStart"/>
-            <w:r>
-              <w:rPr>
-                <w:rFonts w:ascii="Menlo" w:hAnsi="Menlo" w:cs="Menlo"/>
-                <w:sz w:val="18"/>
-                <w:szCs w:val="18"/>
-                <w:lang w:val="en-US"/>
-              </w:rPr>
-              <w:t>pos.get</w:t>
-            </w:r>
-            <w:proofErr w:type="spellEnd"/>
-            <w:r>
-              <w:rPr>
-                <w:rFonts w:ascii="Menlo" w:hAnsi="Menlo" w:cs="Menlo"/>
-                <w:sz w:val="18"/>
-                <w:szCs w:val="18"/>
-                <w:lang w:val="en-US"/>
-              </w:rPr>
-              <w:t>(</w:t>
+              <w:t xml:space="preserve"> (str.toLowerCase().contains(pos.get(</w:t>
             </w:r>
             <w:r>
               <w:rPr>
@@ -5712,27 +5040,7 @@
                 <w:szCs w:val="18"/>
                 <w:lang w:val="en-US"/>
               </w:rPr>
-              <w:t>).</w:t>
-            </w:r>
-            <w:proofErr w:type="spellStart"/>
-            <w:r>
-              <w:rPr>
-                <w:rFonts w:ascii="Menlo" w:hAnsi="Menlo" w:cs="Menlo"/>
-                <w:sz w:val="18"/>
-                <w:szCs w:val="18"/>
-                <w:lang w:val="en-US"/>
-              </w:rPr>
-              <w:t>toLowerCase</w:t>
-            </w:r>
-            <w:proofErr w:type="spellEnd"/>
-            <w:r>
-              <w:rPr>
-                <w:rFonts w:ascii="Menlo" w:hAnsi="Menlo" w:cs="Menlo"/>
-                <w:sz w:val="18"/>
-                <w:szCs w:val="18"/>
-                <w:lang w:val="en-US"/>
-              </w:rPr>
-              <w:t>())) {</w:t>
+              <w:t>).toLowerCase())) {</w:t>
             </w:r>
           </w:p>
           <w:p>
@@ -5777,27 +5085,7 @@
                 <w:szCs w:val="18"/>
                 <w:lang w:val="en-US"/>
               </w:rPr>
-              <w:t xml:space="preserve"> </w:t>
-            </w:r>
-            <w:proofErr w:type="spellStart"/>
-            <w:r>
-              <w:rPr>
-                <w:rFonts w:ascii="Menlo" w:hAnsi="Menlo" w:cs="Menlo"/>
-                <w:sz w:val="18"/>
-                <w:szCs w:val="18"/>
-                <w:lang w:val="en-US"/>
-              </w:rPr>
-              <w:t>pos</w:t>
-            </w:r>
-            <w:proofErr w:type="spellEnd"/>
-            <w:r>
-              <w:rPr>
-                <w:rFonts w:ascii="Menlo" w:hAnsi="Menlo" w:cs="Menlo"/>
-                <w:sz w:val="18"/>
-                <w:szCs w:val="18"/>
-                <w:lang w:val="en-US"/>
-              </w:rPr>
-              <w:t>;</w:t>
+              <w:t xml:space="preserve"> pos;</w:t>
             </w:r>
           </w:p>
           <w:p>
@@ -5911,49 +5199,7 @@
                 <w:szCs w:val="18"/>
                 <w:lang w:val="en-US"/>
               </w:rPr>
-              <w:t xml:space="preserve"> (</w:t>
-            </w:r>
-            <w:proofErr w:type="spellStart"/>
-            <w:proofErr w:type="gramStart"/>
-            <w:r>
-              <w:rPr>
-                <w:rFonts w:ascii="Menlo" w:hAnsi="Menlo" w:cs="Menlo"/>
-                <w:sz w:val="18"/>
-                <w:szCs w:val="18"/>
-                <w:lang w:val="en-US"/>
-              </w:rPr>
-              <w:t>str.toLowerCase</w:t>
-            </w:r>
-            <w:proofErr w:type="spellEnd"/>
-            <w:proofErr w:type="gramEnd"/>
-            <w:r>
-              <w:rPr>
-                <w:rFonts w:ascii="Menlo" w:hAnsi="Menlo" w:cs="Menlo"/>
-                <w:sz w:val="18"/>
-                <w:szCs w:val="18"/>
-                <w:lang w:val="en-US"/>
-              </w:rPr>
-              <w:t>().</w:t>
-            </w:r>
-            <w:proofErr w:type="spellStart"/>
-            <w:r>
-              <w:rPr>
-                <w:rFonts w:ascii="Menlo" w:hAnsi="Menlo" w:cs="Menlo"/>
-                <w:sz w:val="18"/>
-                <w:szCs w:val="18"/>
-                <w:lang w:val="en-US"/>
-              </w:rPr>
-              <w:t>compareTo</w:t>
-            </w:r>
-            <w:proofErr w:type="spellEnd"/>
-            <w:r>
-              <w:rPr>
-                <w:rFonts w:ascii="Menlo" w:hAnsi="Menlo" w:cs="Menlo"/>
-                <w:sz w:val="18"/>
-                <w:szCs w:val="18"/>
-                <w:lang w:val="en-US"/>
-              </w:rPr>
-              <w:t>(</w:t>
+              <w:t xml:space="preserve"> (str.toLowerCase().compareTo(</w:t>
             </w:r>
             <w:r>
               <w:rPr>
@@ -6036,27 +5282,7 @@
                 <w:szCs w:val="18"/>
                 <w:lang w:val="en-US"/>
               </w:rPr>
-              <w:t xml:space="preserve"> </w:t>
-            </w:r>
-            <w:proofErr w:type="spellStart"/>
-            <w:r>
-              <w:rPr>
-                <w:rFonts w:ascii="Menlo" w:hAnsi="Menlo" w:cs="Menlo"/>
-                <w:sz w:val="18"/>
-                <w:szCs w:val="18"/>
-                <w:lang w:val="en-US"/>
-              </w:rPr>
-              <w:t>Arrays.asList</w:t>
-            </w:r>
-            <w:proofErr w:type="spellEnd"/>
-            <w:r>
-              <w:rPr>
-                <w:rFonts w:ascii="Menlo" w:hAnsi="Menlo" w:cs="Menlo"/>
-                <w:sz w:val="18"/>
-                <w:szCs w:val="18"/>
-                <w:lang w:val="en-US"/>
-              </w:rPr>
-              <w:t>(</w:t>
+              <w:t xml:space="preserve"> Arrays.asList(</w:t>
             </w:r>
             <w:r>
               <w:rPr>
@@ -6316,35 +5542,44 @@
         <w:jc w:val="both"/>
       </w:pPr>
       <w:r>
+        <w:t>La</w:t>
+      </w:r>
+      <w:r>
+        <w:t xml:space="preserve"> clase</w:t>
+      </w:r>
+      <w:r>
+        <w:t xml:space="preserve"> Log</w:t>
+      </w:r>
+      <w:r>
+        <w:t xml:space="preserve"> es casi una copia de algunos métodos de la clase </w:t>
+      </w:r>
+      <w:r>
+        <w:rPr>
+          <w:i/>
+        </w:rPr>
+        <w:t>List</w:t>
+      </w:r>
+      <w:r>
+        <w:t xml:space="preserve">, puesto que la manera de llevar un registro de mensajes, ha sido a través de una estructura </w:t>
+      </w:r>
+      <w:r>
+        <w:rPr>
+          <w:i/>
+        </w:rPr>
+        <w:t>List</w:t>
+      </w:r>
+      <w:r>
+        <w:t xml:space="preserve">, sin embargo, la clase </w:t>
+      </w:r>
+      <w:r>
         <w:lastRenderedPageBreak/>
-        <w:t>La</w:t>
-      </w:r>
-      <w:r>
-        <w:t xml:space="preserve"> clase</w:t>
-      </w:r>
-      <w:r>
-        <w:t xml:space="preserve"> Log</w:t>
-      </w:r>
-      <w:r>
-        <w:t xml:space="preserve"> es casi una copia de algunos métodos de la clase </w:t>
-      </w:r>
-      <w:r>
-        <w:rPr>
-          <w:i/>
-        </w:rPr>
-        <w:t>List</w:t>
-      </w:r>
-      <w:r>
-        <w:t xml:space="preserve">, puesto que la manera de llevar un registro de mensajes, ha sido a través de una estructura </w:t>
-      </w:r>
-      <w:r>
-        <w:rPr>
-          <w:i/>
-        </w:rPr>
-        <w:t>List</w:t>
-      </w:r>
-      <w:r>
-        <w:t>, sin embargo, la clase Log se ha creado con la finalidad de mantener una mayor claridad y estructuración a la hora de utilizar esta estructura.</w:t>
+        <w:t xml:space="preserve">Log se ha creado con la finalidad de mantener una mayor claridad y estructuración a la hora de </w:t>
+      </w:r>
+      <w:r>
+        <w:t>implementar el código</w:t>
+      </w:r>
+      <w:r>
+        <w:t>.</w:t>
       </w:r>
       <w:r>
         <w:t xml:space="preserve"> La siguiente figura muestra e</w:t>
@@ -7372,7 +6607,13 @@
         <w:jc w:val="both"/>
       </w:pPr>
       <w:r>
-        <w:t>El archivo log generado en la figura 14, es registrado dentro de un archivo .log. Este archivo almacena la conversación que se lleva hasta el momento entre usuario y chatbot. Nótese que además de mantener el mensaje y el remitente, también se almacena cada uno de estos con su respectiva marca de tiempo, tanto para saber la fecha en que se tuvo una conversación en específico, como la hora en que el mensaje fue enviado. La siguiente figura permite observar el resultado generado dentro del archivo.</w:t>
+        <w:t>El arch</w:t>
+      </w:r>
+      <w:r>
+        <w:t>ivo log generado en la figura 13</w:t>
+      </w:r>
+      <w:r>
+        <w:t>, es registrado dentro de un archivo .log. Este archivo almacena la conversación que se lleva hasta el momento entre usuario y chatbot. Nótese que además de mantener el mensaje y el remitente, también se almacena cada uno de estos con su respectiva marca de tiempo, tanto para saber la fecha en que se tuvo una conversación en específico, como la hora en que el mensaje fue enviado. La siguiente figura permite observar el resultado generado dentro del archivo.</w:t>
       </w:r>
     </w:p>
     <w:p/>
@@ -7863,6 +7104,7 @@
             <w:id w:val="111145805"/>
             <w:bibliography/>
           </w:sdtPr>
+          <w:sdtEndPr/>
           <w:sdtContent>
             <w:p>
               <w:pPr>
@@ -8013,6 +7255,11 @@
         <w:docPartUnique/>
       </w:docPartObj>
     </w:sdtPr>
+    <w:sdtEndPr>
+      <w:rPr>
+        <w:rStyle w:val="Nmerodepgina"/>
+      </w:rPr>
+    </w:sdtEndPr>
     <w:sdtContent>
       <w:p>
         <w:pPr>
@@ -8065,6 +7312,11 @@
         <w:docPartUnique/>
       </w:docPartObj>
     </w:sdtPr>
+    <w:sdtEndPr>
+      <w:rPr>
+        <w:rStyle w:val="Nmerodepgina"/>
+      </w:rPr>
+    </w:sdtEndPr>
     <w:sdtContent>
       <w:p>
         <w:pPr>
@@ -9824,7 +9076,7 @@
 </file>
 
 <file path=customXml/itemProps1.xml><?xml version="1.0" encoding="utf-8"?>
-<ds:datastoreItem xmlns:ds="http://schemas.openxmlformats.org/officeDocument/2006/customXml" ds:itemID="{D9828D36-9C18-3742-B546-FAAFE21B32E6}">
+<ds:datastoreItem xmlns:ds="http://schemas.openxmlformats.org/officeDocument/2006/customXml" ds:itemID="{5EF8491A-4364-C748-A768-236AEC360F74}">
   <ds:schemaRefs>
     <ds:schemaRef ds:uri="http://schemas.openxmlformats.org/officeDocument/2006/bibliography"/>
   </ds:schemaRefs>

</xml_diff>